<commit_message>
modified:   github.docx updated:    github.docx
</commit_message>
<xml_diff>
--- a/github.docx
+++ b/github.docx
@@ -6,15 +6,7 @@
     <w:p/>
     <w:p>
       <w:r>
-        <w:t xml:space="preserve">Je créé un dépôt sur </w:t>
-      </w:r>
-      <w:proofErr w:type="spellStart"/>
-      <w:r>
-        <w:t>GitHub</w:t>
-      </w:r>
-      <w:proofErr w:type="spellEnd"/>
-      <w:r>
-        <w:t xml:space="preserve"> pour le projet </w:t>
+        <w:t xml:space="preserve">Je créé un dépôt sur GitHub pour le projet </w:t>
       </w:r>
       <w:r>
         <w:sym w:font="Wingdings" w:char="F0E8"/>
@@ -80,29 +72,13 @@
     <w:p/>
     <w:p>
       <w:r>
-        <w:t xml:space="preserve">Je  créé le fichier sur l’Ide </w:t>
-      </w:r>
-      <w:proofErr w:type="spellStart"/>
-      <w:r>
-        <w:t>Arduino</w:t>
-      </w:r>
-      <w:proofErr w:type="spellEnd"/>
-      <w:r>
-        <w:t xml:space="preserve"> et via son répertoire sur le Mac </w:t>
+        <w:t xml:space="preserve">Je  créé le fichier sur l’Ide Arduino et via son répertoire sur le Mac </w:t>
       </w:r>
       <w:r>
         <w:sym w:font="Wingdings" w:char="F0E8"/>
       </w:r>
       <w:r>
-        <w:t xml:space="preserve"> git </w:t>
-      </w:r>
-      <w:proofErr w:type="spellStart"/>
-      <w:r>
-        <w:t>init</w:t>
-      </w:r>
-      <w:proofErr w:type="spellEnd"/>
-      <w:r>
-        <w:t xml:space="preserve"> puis … </w:t>
+        <w:t xml:space="preserve"> git init puis … </w:t>
       </w:r>
     </w:p>
     <w:p/>
@@ -342,21 +318,8 @@
     <w:p/>
     <w:p/>
     <w:p>
-      <w:proofErr w:type="gramStart"/>
-      <w:r>
-        <w:t>déport</w:t>
-      </w:r>
-      <w:proofErr w:type="gramEnd"/>
-      <w:r>
-        <w:t xml:space="preserve"> </w:t>
-      </w:r>
-      <w:proofErr w:type="spellStart"/>
-      <w:r>
-        <w:t>github</w:t>
-      </w:r>
-      <w:proofErr w:type="spellEnd"/>
-      <w:r>
-        <w:t xml:space="preserve"> </w:t>
+      <w:r>
+        <w:t xml:space="preserve">déport github </w:t>
       </w:r>
       <w:r>
         <w:sym w:font="Wingdings" w:char="F0E8"/>
@@ -417,6 +380,16 @@
           </wp:inline>
         </w:drawing>
       </w:r>
+    </w:p>
+    <w:p/>
+    <w:p/>
+    <w:p>
+      <w:r>
+        <w:t xml:space="preserve">mise à jour du doc word … </w:t>
+      </w:r>
+    </w:p>
+    <w:p/>
+    <w:p>
       <w:bookmarkStart w:id="0" w:name="_GoBack"/>
       <w:bookmarkEnd w:id="0"/>
     </w:p>

</xml_diff>

<commit_message>
updated:   GasSdFatInitSdType.ino 	updated:   github.docx
</commit_message>
<xml_diff>
--- a/github.docx
+++ b/github.docx
@@ -2,21 +2,121 @@
 <file path=word/document.xml><?xml version="1.0" encoding="utf-8"?>
 <w:document xmlns:wpc="http://schemas.microsoft.com/office/word/2010/wordprocessingCanvas" xmlns:mo="http://schemas.microsoft.com/office/mac/office/2008/main" xmlns:mc="http://schemas.openxmlformats.org/markup-compatibility/2006" xmlns:mv="urn:schemas-microsoft-com:mac:vml" xmlns:o="urn:schemas-microsoft-com:office:office" xmlns:r="http://schemas.openxmlformats.org/officeDocument/2006/relationships" xmlns:m="http://schemas.openxmlformats.org/officeDocument/2006/math" xmlns:v="urn:schemas-microsoft-com:vml" xmlns:wp14="http://schemas.microsoft.com/office/word/2010/wordprocessingDrawing" xmlns:wp="http://schemas.openxmlformats.org/drawingml/2006/wordprocessingDrawing" xmlns:w10="urn:schemas-microsoft-com:office:word" xmlns:w="http://schemas.openxmlformats.org/wordprocessingml/2006/main" xmlns:w14="http://schemas.microsoft.com/office/word/2010/wordml" xmlns:wpg="http://schemas.microsoft.com/office/word/2010/wordprocessingGroup" xmlns:wpi="http://schemas.microsoft.com/office/word/2010/wordprocessingInk" xmlns:wne="http://schemas.microsoft.com/office/word/2006/wordml" xmlns:wps="http://schemas.microsoft.com/office/word/2010/wordprocessingShape" mc:Ignorable="w14 wp14">
   <w:body>
-    <w:p/>
-    <w:p/>
-    <w:p>
-      <w:r>
-        <w:t xml:space="preserve">Je créé un dépôt sur GitHub pour le projet </w:t>
-      </w:r>
-      <w:r>
-        <w:sym w:font="Wingdings" w:char="F0E8"/>
-      </w:r>
-    </w:p>
-    <w:p/>
-    <w:p/>
-    <w:p>
-      <w:r>
-        <w:rPr>
+    <w:p>
+      <w:pPr>
+        <w:rPr>
+          <w:rFonts w:ascii="Century Gothic" w:hAnsi="Century Gothic"/>
+        </w:rPr>
+      </w:pPr>
+    </w:p>
+    <w:p>
+      <w:pPr>
+        <w:rPr>
+          <w:rFonts w:ascii="Century Gothic" w:hAnsi="Century Gothic"/>
+        </w:rPr>
+      </w:pPr>
+    </w:p>
+    <w:p>
+      <w:pPr>
+        <w:pBdr>
+          <w:top w:val="thinThickThinSmallGap" w:sz="24" w:space="1" w:color="auto"/>
+          <w:left w:val="thinThickThinSmallGap" w:sz="24" w:space="4" w:color="auto"/>
+          <w:bottom w:val="thinThickThinSmallGap" w:sz="24" w:space="1" w:color="auto"/>
+          <w:right w:val="thinThickThinSmallGap" w:sz="24" w:space="4" w:color="auto"/>
+        </w:pBdr>
+        <w:jc w:val="center"/>
+        <w:rPr>
+          <w:rFonts w:ascii="Century Gothic" w:hAnsi="Century Gothic"/>
+          <w:b/>
+          <w:i/>
+          <w:color w:val="0000FF"/>
+        </w:rPr>
+      </w:pPr>
+      <w:r>
+        <w:rPr>
+          <w:rFonts w:ascii="Century Gothic" w:hAnsi="Century Gothic"/>
+          <w:b/>
+          <w:i/>
+          <w:color w:val="0000FF"/>
+        </w:rPr>
+        <w:t>Je créé un dépôt sur GitHub pour le projet</w:t>
+      </w:r>
+    </w:p>
+    <w:p>
+      <w:pPr>
+        <w:pBdr>
+          <w:top w:val="thinThickThinSmallGap" w:sz="24" w:space="1" w:color="auto"/>
+          <w:left w:val="thinThickThinSmallGap" w:sz="24" w:space="4" w:color="auto"/>
+          <w:bottom w:val="thinThickThinSmallGap" w:sz="24" w:space="1" w:color="auto"/>
+          <w:right w:val="thinThickThinSmallGap" w:sz="24" w:space="4" w:color="auto"/>
+        </w:pBdr>
+        <w:jc w:val="center"/>
+        <w:rPr>
+          <w:rFonts w:ascii="Century Gothic" w:hAnsi="Century Gothic"/>
+          <w:b/>
+          <w:i/>
+          <w:color w:val="0000FF"/>
+        </w:rPr>
+      </w:pPr>
+      <w:r>
+        <w:rPr>
+          <w:rFonts w:ascii="Century Gothic" w:hAnsi="Century Gothic"/>
+          <w:b/>
+          <w:i/>
+          <w:color w:val="0000FF"/>
+        </w:rPr>
+        <w:t>Sd Card SdFat Library</w:t>
+      </w:r>
+    </w:p>
+    <w:p>
+      <w:pPr>
+        <w:pBdr>
+          <w:top w:val="thinThickThinSmallGap" w:sz="24" w:space="1" w:color="auto"/>
+          <w:left w:val="thinThickThinSmallGap" w:sz="24" w:space="4" w:color="auto"/>
+          <w:bottom w:val="thinThickThinSmallGap" w:sz="24" w:space="1" w:color="auto"/>
+          <w:right w:val="thinThickThinSmallGap" w:sz="24" w:space="4" w:color="auto"/>
+        </w:pBdr>
+        <w:jc w:val="center"/>
+        <w:rPr>
+          <w:rFonts w:ascii="Century Gothic" w:hAnsi="Century Gothic"/>
+          <w:b/>
+          <w:i/>
+          <w:color w:val="0000FF"/>
+        </w:rPr>
+      </w:pPr>
+      <w:r>
+        <w:rPr>
+          <w:rFonts w:ascii="Century Gothic" w:hAnsi="Century Gothic"/>
+          <w:b/>
+          <w:i/>
+          <w:color w:val="0000FF"/>
+        </w:rPr>
+        <w:t>Hackable magazine n°16</w:t>
+      </w:r>
+    </w:p>
+    <w:p>
+      <w:pPr>
+        <w:rPr>
+          <w:rFonts w:ascii="Century Gothic" w:hAnsi="Century Gothic"/>
+        </w:rPr>
+      </w:pPr>
+    </w:p>
+    <w:p>
+      <w:pPr>
+        <w:rPr>
+          <w:rFonts w:ascii="Century Gothic" w:hAnsi="Century Gothic"/>
+        </w:rPr>
+      </w:pPr>
+    </w:p>
+    <w:p>
+      <w:pPr>
+        <w:rPr>
+          <w:rFonts w:ascii="Century Gothic" w:hAnsi="Century Gothic"/>
+        </w:rPr>
+      </w:pPr>
+      <w:r>
+        <w:rPr>
+          <w:rFonts w:ascii="Century Gothic" w:hAnsi="Century Gothic"/>
           <w:noProof/>
         </w:rPr>
         <w:drawing>
@@ -69,23 +169,54 @@
         </w:drawing>
       </w:r>
     </w:p>
-    <w:p/>
-    <w:p>
-      <w:r>
+    <w:p>
+      <w:pPr>
+        <w:rPr>
+          <w:rFonts w:ascii="Century Gothic" w:hAnsi="Century Gothic"/>
+        </w:rPr>
+      </w:pPr>
+    </w:p>
+    <w:p>
+      <w:pPr>
+        <w:rPr>
+          <w:rFonts w:ascii="Century Gothic" w:hAnsi="Century Gothic"/>
+        </w:rPr>
+      </w:pPr>
+      <w:r>
+        <w:rPr>
+          <w:rFonts w:ascii="Century Gothic" w:hAnsi="Century Gothic"/>
+        </w:rPr>
         <w:t xml:space="preserve">Je  créé le fichier sur l’Ide Arduino et via son répertoire sur le Mac </w:t>
       </w:r>
       <w:r>
+        <w:rPr>
+          <w:rFonts w:ascii="Century Gothic" w:hAnsi="Century Gothic"/>
+        </w:rPr>
         <w:sym w:font="Wingdings" w:char="F0E8"/>
       </w:r>
       <w:r>
+        <w:rPr>
+          <w:rFonts w:ascii="Century Gothic" w:hAnsi="Century Gothic"/>
+        </w:rPr>
         <w:t xml:space="preserve"> git init puis … </w:t>
       </w:r>
     </w:p>
-    <w:p/>
-    <w:p/>
-    <w:p>
-      <w:r>
-        <w:rPr>
+    <w:p>
+      <w:pPr>
+        <w:rPr>
+          <w:rFonts w:ascii="Century Gothic" w:hAnsi="Century Gothic"/>
+        </w:rPr>
+      </w:pPr>
+    </w:p>
+    <w:p>
+      <w:pPr>
+        <w:rPr>
+          <w:rFonts w:ascii="Century Gothic" w:hAnsi="Century Gothic"/>
+        </w:rPr>
+      </w:pPr>
+      <w:r>
+        <w:rPr>
+          <w:rFonts w:ascii="Century Gothic" w:hAnsi="Century Gothic"/>
           <w:noProof/>
         </w:rPr>
         <w:drawing>
@@ -138,14 +269,38 @@
         </w:drawing>
       </w:r>
     </w:p>
-    <w:p/>
-    <w:p/>
-    <w:p>
-      <w:r>
-        <w:rPr>
+    <w:p>
+      <w:pPr>
+        <w:rPr>
+          <w:rFonts w:ascii="Century Gothic" w:hAnsi="Century Gothic"/>
+        </w:rPr>
+      </w:pPr>
+    </w:p>
+    <w:p>
+      <w:pPr>
+        <w:rPr>
+          <w:rFonts w:ascii="Century Gothic" w:hAnsi="Century Gothic"/>
+        </w:rPr>
+      </w:pPr>
+    </w:p>
+    <w:p>
+      <w:pPr>
+        <w:rPr>
+          <w:rFonts w:ascii="Century Gothic" w:hAnsi="Century Gothic"/>
+        </w:rPr>
+      </w:pPr>
+    </w:p>
+    <w:p>
+      <w:pPr>
+        <w:rPr>
+          <w:rFonts w:ascii="Century Gothic" w:hAnsi="Century Gothic"/>
+        </w:rPr>
+      </w:pPr>
+      <w:r>
+        <w:rPr>
+          <w:rFonts w:ascii="Century Gothic" w:hAnsi="Century Gothic"/>
           <w:noProof/>
         </w:rPr>
-        <w:lastRenderedPageBreak/>
         <w:drawing>
           <wp:inline distT="0" distB="0" distL="0" distR="0" wp14:anchorId="780813D8" wp14:editId="68EE3842">
             <wp:extent cx="5756910" cy="2866946"/>
@@ -196,16 +351,91 @@
         </w:drawing>
       </w:r>
     </w:p>
-    <w:p/>
-    <w:p>
-      <w:r>
+    <w:p>
+      <w:pPr>
+        <w:rPr>
+          <w:rFonts w:ascii="Century Gothic" w:hAnsi="Century Gothic"/>
+        </w:rPr>
+      </w:pPr>
+    </w:p>
+    <w:p>
+      <w:pPr>
+        <w:rPr>
+          <w:rFonts w:ascii="Century Gothic" w:hAnsi="Century Gothic"/>
+        </w:rPr>
+      </w:pPr>
+    </w:p>
+    <w:p>
+      <w:pPr>
+        <w:rPr>
+          <w:rFonts w:ascii="Century Gothic" w:hAnsi="Century Gothic"/>
+        </w:rPr>
+      </w:pPr>
+    </w:p>
+    <w:p>
+      <w:pPr>
+        <w:rPr>
+          <w:rFonts w:ascii="Century Gothic" w:hAnsi="Century Gothic"/>
+        </w:rPr>
+      </w:pPr>
+    </w:p>
+    <w:p>
+      <w:pPr>
+        <w:rPr>
+          <w:rFonts w:ascii="Century Gothic" w:hAnsi="Century Gothic"/>
+        </w:rPr>
+      </w:pPr>
+    </w:p>
+    <w:p>
+      <w:pPr>
+        <w:rPr>
+          <w:rFonts w:ascii="Century Gothic" w:hAnsi="Century Gothic"/>
+        </w:rPr>
+      </w:pPr>
+    </w:p>
+    <w:p>
+      <w:pPr>
+        <w:rPr>
+          <w:rFonts w:ascii="Century Gothic" w:hAnsi="Century Gothic"/>
+        </w:rPr>
+      </w:pPr>
+      <w:r>
+        <w:rPr>
+          <w:rFonts w:ascii="Century Gothic" w:hAnsi="Century Gothic"/>
+        </w:rPr>
         <w:t xml:space="preserve">Je créé ce ficher dans le même répertoire dans le mac puis … </w:t>
       </w:r>
     </w:p>
-    <w:p/>
-    <w:p>
-      <w:r>
-        <w:rPr>
+    <w:p>
+      <w:pPr>
+        <w:rPr>
+          <w:rFonts w:ascii="Century Gothic" w:hAnsi="Century Gothic"/>
+        </w:rPr>
+      </w:pPr>
+    </w:p>
+    <w:p>
+      <w:pPr>
+        <w:rPr>
+          <w:rFonts w:ascii="Century Gothic" w:hAnsi="Century Gothic"/>
+        </w:rPr>
+      </w:pPr>
+    </w:p>
+    <w:p>
+      <w:pPr>
+        <w:rPr>
+          <w:rFonts w:ascii="Century Gothic" w:hAnsi="Century Gothic"/>
+        </w:rPr>
+      </w:pPr>
+    </w:p>
+    <w:p>
+      <w:pPr>
+        <w:rPr>
+          <w:rFonts w:ascii="Century Gothic" w:hAnsi="Century Gothic"/>
+        </w:rPr>
+      </w:pPr>
+      <w:r>
+        <w:rPr>
+          <w:rFonts w:ascii="Century Gothic" w:hAnsi="Century Gothic"/>
           <w:noProof/>
         </w:rPr>
         <w:drawing>
@@ -258,11 +488,50 @@
         </w:drawing>
       </w:r>
     </w:p>
-    <w:p/>
-    <w:p/>
-    <w:p>
-      <w:r>
-        <w:rPr>
+    <w:p>
+      <w:pPr>
+        <w:rPr>
+          <w:rFonts w:ascii="Century Gothic" w:hAnsi="Century Gothic"/>
+        </w:rPr>
+      </w:pPr>
+    </w:p>
+    <w:p>
+      <w:pPr>
+        <w:rPr>
+          <w:rFonts w:ascii="Century Gothic" w:hAnsi="Century Gothic"/>
+        </w:rPr>
+      </w:pPr>
+    </w:p>
+    <w:p>
+      <w:pPr>
+        <w:rPr>
+          <w:rFonts w:ascii="Century Gothic" w:hAnsi="Century Gothic"/>
+        </w:rPr>
+      </w:pPr>
+    </w:p>
+    <w:p>
+      <w:pPr>
+        <w:rPr>
+          <w:rFonts w:ascii="Century Gothic" w:hAnsi="Century Gothic"/>
+        </w:rPr>
+      </w:pPr>
+    </w:p>
+    <w:p>
+      <w:pPr>
+        <w:rPr>
+          <w:rFonts w:ascii="Century Gothic" w:hAnsi="Century Gothic"/>
+        </w:rPr>
+      </w:pPr>
+    </w:p>
+    <w:p>
+      <w:pPr>
+        <w:rPr>
+          <w:rFonts w:ascii="Century Gothic" w:hAnsi="Century Gothic"/>
+        </w:rPr>
+      </w:pPr>
+      <w:r>
+        <w:rPr>
+          <w:rFonts w:ascii="Century Gothic" w:hAnsi="Century Gothic"/>
           <w:noProof/>
         </w:rPr>
         <w:drawing>
@@ -315,20 +584,69 @@
         </w:drawing>
       </w:r>
     </w:p>
-    <w:p/>
-    <w:p/>
-    <w:p>
-      <w:r>
+    <w:p>
+      <w:pPr>
+        <w:rPr>
+          <w:rFonts w:ascii="Century Gothic" w:hAnsi="Century Gothic"/>
+        </w:rPr>
+      </w:pPr>
+    </w:p>
+    <w:p>
+      <w:pPr>
+        <w:rPr>
+          <w:rFonts w:ascii="Century Gothic" w:hAnsi="Century Gothic"/>
+        </w:rPr>
+      </w:pPr>
+    </w:p>
+    <w:p>
+      <w:pPr>
+        <w:rPr>
+          <w:rFonts w:ascii="Century Gothic" w:hAnsi="Century Gothic"/>
+        </w:rPr>
+      </w:pPr>
+      <w:r>
+        <w:rPr>
+          <w:rFonts w:ascii="Century Gothic" w:hAnsi="Century Gothic"/>
+        </w:rPr>
         <w:t xml:space="preserve">déport github </w:t>
       </w:r>
       <w:r>
+        <w:rPr>
+          <w:rFonts w:ascii="Century Gothic" w:hAnsi="Century Gothic"/>
+        </w:rPr>
         <w:sym w:font="Wingdings" w:char="F0E8"/>
       </w:r>
     </w:p>
-    <w:p/>
-    <w:p>
-      <w:r>
-        <w:rPr>
+    <w:p>
+      <w:pPr>
+        <w:rPr>
+          <w:rFonts w:ascii="Century Gothic" w:hAnsi="Century Gothic"/>
+        </w:rPr>
+      </w:pPr>
+    </w:p>
+    <w:p>
+      <w:pPr>
+        <w:rPr>
+          <w:rFonts w:ascii="Century Gothic" w:hAnsi="Century Gothic"/>
+        </w:rPr>
+      </w:pPr>
+    </w:p>
+    <w:p>
+      <w:pPr>
+        <w:rPr>
+          <w:rFonts w:ascii="Century Gothic" w:hAnsi="Century Gothic"/>
+        </w:rPr>
+      </w:pPr>
+    </w:p>
+    <w:p>
+      <w:pPr>
+        <w:rPr>
+          <w:rFonts w:ascii="Century Gothic" w:hAnsi="Century Gothic"/>
+        </w:rPr>
+      </w:pPr>
+      <w:r>
+        <w:rPr>
+          <w:rFonts w:ascii="Century Gothic" w:hAnsi="Century Gothic"/>
           <w:noProof/>
         </w:rPr>
         <w:drawing>
@@ -381,17 +699,506 @@
         </w:drawing>
       </w:r>
     </w:p>
-    <w:p/>
-    <w:p/>
-    <w:p>
-      <w:r>
+    <w:p>
+      <w:pPr>
+        <w:rPr>
+          <w:rFonts w:ascii="Century Gothic" w:hAnsi="Century Gothic"/>
+        </w:rPr>
+      </w:pPr>
+    </w:p>
+    <w:p>
+      <w:pPr>
+        <w:rPr>
+          <w:rFonts w:ascii="Century Gothic" w:hAnsi="Century Gothic"/>
+        </w:rPr>
+      </w:pPr>
+    </w:p>
+    <w:p>
+      <w:pPr>
+        <w:rPr>
+          <w:rFonts w:ascii="Century Gothic" w:hAnsi="Century Gothic"/>
+        </w:rPr>
+      </w:pPr>
+    </w:p>
+    <w:p>
+      <w:pPr>
+        <w:rPr>
+          <w:rFonts w:ascii="Century Gothic" w:hAnsi="Century Gothic"/>
+        </w:rPr>
+      </w:pPr>
+      <w:r>
+        <w:rPr>
+          <w:rFonts w:ascii="Century Gothic" w:hAnsi="Century Gothic"/>
+        </w:rPr>
         <w:t xml:space="preserve">mise à jour du doc word … </w:t>
       </w:r>
     </w:p>
-    <w:p/>
-    <w:p>
+    <w:p>
+      <w:pPr>
+        <w:rPr>
+          <w:rFonts w:ascii="Century Gothic" w:hAnsi="Century Gothic"/>
+        </w:rPr>
+      </w:pPr>
+    </w:p>
+    <w:p>
+      <w:pPr>
+        <w:rPr>
+          <w:rFonts w:ascii="Century Gothic" w:hAnsi="Century Gothic"/>
+        </w:rPr>
+      </w:pPr>
+    </w:p>
+    <w:p>
+      <w:pPr>
+        <w:rPr>
+          <w:rFonts w:ascii="Century Gothic" w:hAnsi="Century Gothic"/>
+        </w:rPr>
+      </w:pPr>
+    </w:p>
+    <w:p>
+      <w:pPr>
+        <w:rPr>
+          <w:rFonts w:ascii="Century Gothic" w:hAnsi="Century Gothic"/>
+        </w:rPr>
+      </w:pPr>
+    </w:p>
+    <w:p>
+      <w:pPr>
+        <w:rPr>
+          <w:rFonts w:ascii="Century Gothic" w:hAnsi="Century Gothic"/>
+        </w:rPr>
+      </w:pPr>
+    </w:p>
+    <w:p>
+      <w:pPr>
+        <w:rPr>
+          <w:rFonts w:ascii="Century Gothic" w:hAnsi="Century Gothic"/>
+        </w:rPr>
+      </w:pPr>
+    </w:p>
+    <w:p>
+      <w:pPr>
+        <w:rPr>
+          <w:rFonts w:ascii="Century Gothic" w:hAnsi="Century Gothic"/>
+        </w:rPr>
+      </w:pPr>
+    </w:p>
+    <w:p>
+      <w:pPr>
+        <w:rPr>
+          <w:rFonts w:ascii="Century Gothic" w:hAnsi="Century Gothic"/>
+        </w:rPr>
+      </w:pPr>
+    </w:p>
+    <w:p>
+      <w:pPr>
+        <w:rPr>
+          <w:rFonts w:ascii="Century Gothic" w:hAnsi="Century Gothic"/>
+        </w:rPr>
+      </w:pPr>
+    </w:p>
+    <w:p>
+      <w:pPr>
+        <w:rPr>
+          <w:rFonts w:ascii="Century Gothic" w:hAnsi="Century Gothic"/>
+        </w:rPr>
+      </w:pPr>
+    </w:p>
+    <w:p>
+      <w:pPr>
+        <w:rPr>
+          <w:rFonts w:ascii="Century Gothic" w:hAnsi="Century Gothic"/>
+        </w:rPr>
+      </w:pPr>
+    </w:p>
+    <w:p>
+      <w:pPr>
+        <w:rPr>
+          <w:rFonts w:ascii="Century Gothic" w:hAnsi="Century Gothic"/>
+        </w:rPr>
+      </w:pPr>
+      <w:r>
+        <w:rPr>
+          <w:rFonts w:ascii="Century Gothic" w:hAnsi="Century Gothic"/>
+          <w:noProof/>
+        </w:rPr>
+        <w:drawing>
+          <wp:inline distT="0" distB="0" distL="0" distR="0" wp14:anchorId="4FDF92FE" wp14:editId="61C7F3E7">
+            <wp:extent cx="5756910" cy="2715685"/>
+            <wp:effectExtent l="0" t="0" r="8890" b="2540"/>
+            <wp:docPr id="7" name="Image 7"/>
+            <wp:cNvGraphicFramePr>
+              <a:graphicFrameLocks xmlns:a="http://schemas.openxmlformats.org/drawingml/2006/main" noChangeAspect="1"/>
+            </wp:cNvGraphicFramePr>
+            <a:graphic xmlns:a="http://schemas.openxmlformats.org/drawingml/2006/main">
+              <a:graphicData uri="http://schemas.openxmlformats.org/drawingml/2006/picture">
+                <pic:pic xmlns:pic="http://schemas.openxmlformats.org/drawingml/2006/picture">
+                  <pic:nvPicPr>
+                    <pic:cNvPr id="0" name="Picture 7"/>
+                    <pic:cNvPicPr>
+                      <a:picLocks noChangeAspect="1" noChangeArrowheads="1"/>
+                    </pic:cNvPicPr>
+                  </pic:nvPicPr>
+                  <pic:blipFill>
+                    <a:blip r:embed="rId11">
+                      <a:extLst>
+                        <a:ext uri="{28A0092B-C50C-407E-A947-70E740481C1C}">
+                          <a14:useLocalDpi xmlns:a14="http://schemas.microsoft.com/office/drawing/2010/main" val="0"/>
+                        </a:ext>
+                      </a:extLst>
+                    </a:blip>
+                    <a:srcRect/>
+                    <a:stretch>
+                      <a:fillRect/>
+                    </a:stretch>
+                  </pic:blipFill>
+                  <pic:spPr bwMode="auto">
+                    <a:xfrm>
+                      <a:off x="0" y="0"/>
+                      <a:ext cx="5756910" cy="2715685"/>
+                    </a:xfrm>
+                    <a:prstGeom prst="rect">
+                      <a:avLst/>
+                    </a:prstGeom>
+                    <a:noFill/>
+                    <a:ln>
+                      <a:noFill/>
+                    </a:ln>
+                  </pic:spPr>
+                </pic:pic>
+              </a:graphicData>
+            </a:graphic>
+          </wp:inline>
+        </w:drawing>
+      </w:r>
+    </w:p>
+    <w:p>
+      <w:pPr>
+        <w:rPr>
+          <w:rFonts w:ascii="Century Gothic" w:hAnsi="Century Gothic"/>
+        </w:rPr>
+      </w:pPr>
+    </w:p>
+    <w:p>
+      <w:pPr>
+        <w:rPr>
+          <w:rFonts w:ascii="Century Gothic" w:hAnsi="Century Gothic"/>
+        </w:rPr>
+      </w:pPr>
+    </w:p>
+    <w:p>
+      <w:pPr>
+        <w:rPr>
+          <w:rFonts w:ascii="Century Gothic" w:hAnsi="Century Gothic"/>
+        </w:rPr>
+      </w:pPr>
+      <w:r>
+        <w:rPr>
+          <w:rFonts w:ascii="Century Gothic" w:hAnsi="Century Gothic"/>
+        </w:rPr>
+        <w:t xml:space="preserve">le git commit –a m’a mené vers vim ou j’ai ajouté un commentaire via </w:t>
+      </w:r>
+    </w:p>
+    <w:p>
+      <w:pPr>
+        <w:rPr>
+          <w:rFonts w:ascii="Century Gothic" w:hAnsi="Century Gothic"/>
+        </w:rPr>
+      </w:pPr>
+      <w:r>
+        <w:rPr>
+          <w:rFonts w:ascii="Century Gothic" w:hAnsi="Century Gothic"/>
+        </w:rPr>
+        <w:t xml:space="preserve">‘I’ pour insérer </w:t>
+      </w:r>
+    </w:p>
+    <w:p>
+      <w:pPr>
+        <w:rPr>
+          <w:rFonts w:ascii="Century Gothic" w:hAnsi="Century Gothic"/>
+        </w:rPr>
+      </w:pPr>
+      <w:r>
+        <w:rPr>
+          <w:rFonts w:ascii="Century Gothic" w:hAnsi="Century Gothic"/>
+        </w:rPr>
+        <w:t>et :x pour quitter et sauver.</w:t>
+      </w:r>
+    </w:p>
+    <w:p>
+      <w:pPr>
+        <w:rPr>
+          <w:rFonts w:ascii="Century Gothic" w:hAnsi="Century Gothic"/>
+        </w:rPr>
+      </w:pPr>
+    </w:p>
+    <w:p>
+      <w:pPr>
+        <w:rPr>
+          <w:rFonts w:ascii="Century Gothic" w:hAnsi="Century Gothic"/>
+        </w:rPr>
+      </w:pPr>
+    </w:p>
+    <w:p>
+      <w:pPr>
+        <w:rPr>
+          <w:rFonts w:ascii="Century Gothic" w:hAnsi="Century Gothic"/>
+        </w:rPr>
+      </w:pPr>
+    </w:p>
+    <w:p>
+      <w:pPr>
+        <w:rPr>
+          <w:rFonts w:ascii="Century Gothic" w:hAnsi="Century Gothic"/>
+        </w:rPr>
+      </w:pPr>
+    </w:p>
+    <w:p>
+      <w:pPr>
+        <w:rPr>
+          <w:rFonts w:ascii="Century Gothic" w:hAnsi="Century Gothic"/>
+        </w:rPr>
+      </w:pPr>
+    </w:p>
+    <w:p>
+      <w:pPr>
+        <w:rPr>
+          <w:rFonts w:ascii="Century Gothic" w:hAnsi="Century Gothic"/>
+        </w:rPr>
+      </w:pPr>
+    </w:p>
+    <w:p>
+      <w:pPr>
+        <w:rPr>
+          <w:rFonts w:ascii="Century Gothic" w:hAnsi="Century Gothic"/>
+        </w:rPr>
+      </w:pPr>
+      <w:r>
+        <w:rPr>
+          <w:rFonts w:ascii="Century Gothic" w:hAnsi="Century Gothic"/>
+          <w:noProof/>
+        </w:rPr>
+        <w:drawing>
+          <wp:inline distT="0" distB="0" distL="0" distR="0" wp14:anchorId="6D952689" wp14:editId="7C960C1B">
+            <wp:extent cx="5756910" cy="2744618"/>
+            <wp:effectExtent l="0" t="0" r="8890" b="0"/>
+            <wp:docPr id="8" name="Image 8"/>
+            <wp:cNvGraphicFramePr>
+              <a:graphicFrameLocks xmlns:a="http://schemas.openxmlformats.org/drawingml/2006/main" noChangeAspect="1"/>
+            </wp:cNvGraphicFramePr>
+            <a:graphic xmlns:a="http://schemas.openxmlformats.org/drawingml/2006/main">
+              <a:graphicData uri="http://schemas.openxmlformats.org/drawingml/2006/picture">
+                <pic:pic xmlns:pic="http://schemas.openxmlformats.org/drawingml/2006/picture">
+                  <pic:nvPicPr>
+                    <pic:cNvPr id="0" name="Picture 8"/>
+                    <pic:cNvPicPr>
+                      <a:picLocks noChangeAspect="1" noChangeArrowheads="1"/>
+                    </pic:cNvPicPr>
+                  </pic:nvPicPr>
+                  <pic:blipFill>
+                    <a:blip r:embed="rId12">
+                      <a:extLst>
+                        <a:ext uri="{28A0092B-C50C-407E-A947-70E740481C1C}">
+                          <a14:useLocalDpi xmlns:a14="http://schemas.microsoft.com/office/drawing/2010/main" val="0"/>
+                        </a:ext>
+                      </a:extLst>
+                    </a:blip>
+                    <a:srcRect/>
+                    <a:stretch>
+                      <a:fillRect/>
+                    </a:stretch>
+                  </pic:blipFill>
+                  <pic:spPr bwMode="auto">
+                    <a:xfrm>
+                      <a:off x="0" y="0"/>
+                      <a:ext cx="5756910" cy="2744618"/>
+                    </a:xfrm>
+                    <a:prstGeom prst="rect">
+                      <a:avLst/>
+                    </a:prstGeom>
+                    <a:noFill/>
+                    <a:ln>
+                      <a:noFill/>
+                    </a:ln>
+                  </pic:spPr>
+                </pic:pic>
+              </a:graphicData>
+            </a:graphic>
+          </wp:inline>
+        </w:drawing>
+      </w:r>
+    </w:p>
+    <w:p>
+      <w:pPr>
+        <w:rPr>
+          <w:rFonts w:ascii="Century Gothic" w:hAnsi="Century Gothic"/>
+        </w:rPr>
+      </w:pPr>
+    </w:p>
+    <w:p>
+      <w:pPr>
+        <w:rPr>
+          <w:rFonts w:ascii="Century Gothic" w:hAnsi="Century Gothic"/>
+        </w:rPr>
+      </w:pPr>
+    </w:p>
+    <w:p>
+      <w:pPr>
+        <w:rPr>
+          <w:rFonts w:ascii="Century Gothic" w:hAnsi="Century Gothic"/>
+        </w:rPr>
+      </w:pPr>
+    </w:p>
+    <w:p>
+      <w:pPr>
+        <w:rPr>
+          <w:rFonts w:ascii="Century Gothic" w:hAnsi="Century Gothic"/>
+        </w:rPr>
+      </w:pPr>
+    </w:p>
+    <w:p>
+      <w:pPr>
+        <w:rPr>
+          <w:rFonts w:ascii="Century Gothic" w:hAnsi="Century Gothic"/>
+        </w:rPr>
+      </w:pPr>
+    </w:p>
+    <w:p>
+      <w:pPr>
+        <w:rPr>
+          <w:rFonts w:ascii="Century Gothic" w:hAnsi="Century Gothic"/>
+        </w:rPr>
+      </w:pPr>
+    </w:p>
+    <w:p>
+      <w:pPr>
+        <w:rPr>
+          <w:rFonts w:ascii="Century Gothic" w:hAnsi="Century Gothic"/>
+        </w:rPr>
+      </w:pPr>
+    </w:p>
+    <w:p>
+      <w:pPr>
+        <w:rPr>
+          <w:rFonts w:ascii="Century Gothic" w:hAnsi="Century Gothic"/>
+        </w:rPr>
+      </w:pPr>
+      <w:r>
+        <w:rPr>
+          <w:rFonts w:ascii="Century Gothic" w:hAnsi="Century Gothic"/>
+        </w:rPr>
+        <w:t xml:space="preserve">Exécution du programme </w:t>
+      </w:r>
+      <w:r>
+        <w:rPr>
+          <w:rFonts w:ascii="Century Gothic" w:hAnsi="Century Gothic"/>
+        </w:rPr>
+        <w:sym w:font="Wingdings" w:char="F0E8"/>
+      </w:r>
+    </w:p>
+    <w:p>
+      <w:pPr>
+        <w:rPr>
+          <w:rFonts w:ascii="Century Gothic" w:hAnsi="Century Gothic"/>
+        </w:rPr>
+      </w:pPr>
+    </w:p>
+    <w:p>
+      <w:pPr>
+        <w:rPr>
+          <w:rFonts w:ascii="Century Gothic" w:hAnsi="Century Gothic"/>
+        </w:rPr>
+      </w:pPr>
+      <w:r>
+        <w:rPr>
+          <w:rFonts w:ascii="Century Gothic" w:hAnsi="Century Gothic"/>
+          <w:noProof/>
+        </w:rPr>
+        <w:drawing>
+          <wp:inline distT="0" distB="0" distL="0" distR="0" wp14:anchorId="0942DA39" wp14:editId="0B82D58A">
+            <wp:extent cx="5756910" cy="3711448"/>
+            <wp:effectExtent l="0" t="0" r="8890" b="0"/>
+            <wp:docPr id="9" name="Image 9"/>
+            <wp:cNvGraphicFramePr>
+              <a:graphicFrameLocks xmlns:a="http://schemas.openxmlformats.org/drawingml/2006/main" noChangeAspect="1"/>
+            </wp:cNvGraphicFramePr>
+            <a:graphic xmlns:a="http://schemas.openxmlformats.org/drawingml/2006/main">
+              <a:graphicData uri="http://schemas.openxmlformats.org/drawingml/2006/picture">
+                <pic:pic xmlns:pic="http://schemas.openxmlformats.org/drawingml/2006/picture">
+                  <pic:nvPicPr>
+                    <pic:cNvPr id="0" name="Picture 9"/>
+                    <pic:cNvPicPr>
+                      <a:picLocks noChangeAspect="1" noChangeArrowheads="1"/>
+                    </pic:cNvPicPr>
+                  </pic:nvPicPr>
+                  <pic:blipFill>
+                    <a:blip r:embed="rId13">
+                      <a:extLst>
+                        <a:ext uri="{28A0092B-C50C-407E-A947-70E740481C1C}">
+                          <a14:useLocalDpi xmlns:a14="http://schemas.microsoft.com/office/drawing/2010/main" val="0"/>
+                        </a:ext>
+                      </a:extLst>
+                    </a:blip>
+                    <a:srcRect/>
+                    <a:stretch>
+                      <a:fillRect/>
+                    </a:stretch>
+                  </pic:blipFill>
+                  <pic:spPr bwMode="auto">
+                    <a:xfrm>
+                      <a:off x="0" y="0"/>
+                      <a:ext cx="5756910" cy="3711448"/>
+                    </a:xfrm>
+                    <a:prstGeom prst="rect">
+                      <a:avLst/>
+                    </a:prstGeom>
+                    <a:noFill/>
+                    <a:ln>
+                      <a:noFill/>
+                    </a:ln>
+                  </pic:spPr>
+                </pic:pic>
+              </a:graphicData>
+            </a:graphic>
+          </wp:inline>
+        </w:drawing>
+      </w:r>
+    </w:p>
+    <w:p>
+      <w:pPr>
+        <w:rPr>
+          <w:rFonts w:ascii="Century Gothic" w:hAnsi="Century Gothic"/>
+        </w:rPr>
+      </w:pPr>
+    </w:p>
+    <w:p>
+      <w:pPr>
+        <w:rPr>
+          <w:rFonts w:ascii="Century Gothic" w:hAnsi="Century Gothic"/>
+        </w:rPr>
+      </w:pPr>
+    </w:p>
+    <w:p>
+      <w:pPr>
+        <w:rPr>
+          <w:rFonts w:ascii="Century Gothic" w:hAnsi="Century Gothic"/>
+        </w:rPr>
+      </w:pPr>
       <w:bookmarkStart w:id="0" w:name="_GoBack"/>
       <w:bookmarkEnd w:id="0"/>
+    </w:p>
+    <w:p>
+      <w:pPr>
+        <w:rPr>
+          <w:rFonts w:ascii="Century Gothic" w:hAnsi="Century Gothic"/>
+        </w:rPr>
+      </w:pPr>
+    </w:p>
+    <w:p>
+      <w:pPr>
+        <w:rPr>
+          <w:rFonts w:ascii="Century Gothic" w:hAnsi="Century Gothic"/>
+        </w:rPr>
+      </w:pPr>
     </w:p>
     <w:sectPr>
       <w:pgSz w:w="11900" w:h="16840"/>

</xml_diff>

<commit_message>
updated avec le code executed:   github.docx nouveau fichier:	github_howto.pdf
</commit_message>
<xml_diff>
--- a/github.docx
+++ b/github.docx
@@ -1183,22 +1183,205 @@
           <w:rFonts w:ascii="Century Gothic" w:hAnsi="Century Gothic"/>
         </w:rPr>
       </w:pPr>
+      <w:r>
+        <w:rPr>
+          <w:rFonts w:ascii="Century Gothic" w:hAnsi="Century Gothic"/>
+        </w:rPr>
+        <w:t>je mets le code à jour et le fichier …</w:t>
+      </w:r>
+    </w:p>
+    <w:p>
+      <w:pPr>
+        <w:rPr>
+          <w:rFonts w:ascii="Century Gothic" w:hAnsi="Century Gothic"/>
+        </w:rPr>
+      </w:pPr>
+    </w:p>
+    <w:p>
+      <w:pPr>
+        <w:rPr>
+          <w:rFonts w:ascii="Century Gothic" w:hAnsi="Century Gothic"/>
+        </w:rPr>
+      </w:pPr>
+      <w:r>
+        <w:rPr>
+          <w:rFonts w:ascii="Century Gothic" w:hAnsi="Century Gothic"/>
+          <w:noProof/>
+        </w:rPr>
+        <w:drawing>
+          <wp:inline distT="0" distB="0" distL="0" distR="0" wp14:anchorId="299F8C9C" wp14:editId="2A593C6A">
+            <wp:extent cx="5756910" cy="3394755"/>
+            <wp:effectExtent l="0" t="0" r="8890" b="8890"/>
+            <wp:docPr id="10" name="Image 1"/>
+            <wp:cNvGraphicFramePr>
+              <a:graphicFrameLocks xmlns:a="http://schemas.openxmlformats.org/drawingml/2006/main" noChangeAspect="1"/>
+            </wp:cNvGraphicFramePr>
+            <a:graphic xmlns:a="http://schemas.openxmlformats.org/drawingml/2006/main">
+              <a:graphicData uri="http://schemas.openxmlformats.org/drawingml/2006/picture">
+                <pic:pic xmlns:pic="http://schemas.openxmlformats.org/drawingml/2006/picture">
+                  <pic:nvPicPr>
+                    <pic:cNvPr id="0" name="Picture 1"/>
+                    <pic:cNvPicPr>
+                      <a:picLocks noChangeAspect="1" noChangeArrowheads="1"/>
+                    </pic:cNvPicPr>
+                  </pic:nvPicPr>
+                  <pic:blipFill>
+                    <a:blip r:embed="rId14">
+                      <a:extLst>
+                        <a:ext uri="{28A0092B-C50C-407E-A947-70E740481C1C}">
+                          <a14:useLocalDpi xmlns:a14="http://schemas.microsoft.com/office/drawing/2010/main" val="0"/>
+                        </a:ext>
+                      </a:extLst>
+                    </a:blip>
+                    <a:srcRect/>
+                    <a:stretch>
+                      <a:fillRect/>
+                    </a:stretch>
+                  </pic:blipFill>
+                  <pic:spPr bwMode="auto">
+                    <a:xfrm>
+                      <a:off x="0" y="0"/>
+                      <a:ext cx="5756910" cy="3394755"/>
+                    </a:xfrm>
+                    <a:prstGeom prst="rect">
+                      <a:avLst/>
+                    </a:prstGeom>
+                    <a:noFill/>
+                    <a:ln>
+                      <a:noFill/>
+                    </a:ln>
+                  </pic:spPr>
+                </pic:pic>
+              </a:graphicData>
+            </a:graphic>
+          </wp:inline>
+        </w:drawing>
+      </w:r>
+    </w:p>
+    <w:p>
+      <w:pPr>
+        <w:rPr>
+          <w:rFonts w:ascii="Century Gothic" w:hAnsi="Century Gothic"/>
+        </w:rPr>
+      </w:pPr>
+    </w:p>
+    <w:p>
+      <w:pPr>
+        <w:rPr>
+          <w:rFonts w:ascii="Century Gothic" w:hAnsi="Century Gothic"/>
+        </w:rPr>
+      </w:pPr>
+    </w:p>
+    <w:p>
+      <w:pPr>
+        <w:rPr>
+          <w:rFonts w:ascii="Century Gothic" w:hAnsi="Century Gothic"/>
+        </w:rPr>
+      </w:pPr>
+    </w:p>
+    <w:p>
+      <w:pPr>
+        <w:rPr>
+          <w:rFonts w:ascii="Century Gothic" w:hAnsi="Century Gothic"/>
+        </w:rPr>
+      </w:pPr>
+      <w:r>
+        <w:rPr>
+          <w:rFonts w:ascii="Century Gothic" w:hAnsi="Century Gothic"/>
+          <w:noProof/>
+        </w:rPr>
+        <w:drawing>
+          <wp:inline distT="0" distB="0" distL="0" distR="0" wp14:anchorId="4F2C6C52" wp14:editId="2EEC536A">
+            <wp:extent cx="5756910" cy="2803478"/>
+            <wp:effectExtent l="0" t="0" r="8890" b="0"/>
+            <wp:docPr id="11" name="Image 2"/>
+            <wp:cNvGraphicFramePr>
+              <a:graphicFrameLocks xmlns:a="http://schemas.openxmlformats.org/drawingml/2006/main" noChangeAspect="1"/>
+            </wp:cNvGraphicFramePr>
+            <a:graphic xmlns:a="http://schemas.openxmlformats.org/drawingml/2006/main">
+              <a:graphicData uri="http://schemas.openxmlformats.org/drawingml/2006/picture">
+                <pic:pic xmlns:pic="http://schemas.openxmlformats.org/drawingml/2006/picture">
+                  <pic:nvPicPr>
+                    <pic:cNvPr id="0" name="Picture 2"/>
+                    <pic:cNvPicPr>
+                      <a:picLocks noChangeAspect="1" noChangeArrowheads="1"/>
+                    </pic:cNvPicPr>
+                  </pic:nvPicPr>
+                  <pic:blipFill>
+                    <a:blip r:embed="rId15">
+                      <a:extLst>
+                        <a:ext uri="{28A0092B-C50C-407E-A947-70E740481C1C}">
+                          <a14:useLocalDpi xmlns:a14="http://schemas.microsoft.com/office/drawing/2010/main" val="0"/>
+                        </a:ext>
+                      </a:extLst>
+                    </a:blip>
+                    <a:srcRect/>
+                    <a:stretch>
+                      <a:fillRect/>
+                    </a:stretch>
+                  </pic:blipFill>
+                  <pic:spPr bwMode="auto">
+                    <a:xfrm>
+                      <a:off x="0" y="0"/>
+                      <a:ext cx="5756910" cy="2803478"/>
+                    </a:xfrm>
+                    <a:prstGeom prst="rect">
+                      <a:avLst/>
+                    </a:prstGeom>
+                    <a:noFill/>
+                    <a:ln>
+                      <a:noFill/>
+                    </a:ln>
+                  </pic:spPr>
+                </pic:pic>
+              </a:graphicData>
+            </a:graphic>
+          </wp:inline>
+        </w:drawing>
+      </w:r>
+    </w:p>
+    <w:p>
+      <w:pPr>
+        <w:rPr>
+          <w:rFonts w:ascii="Century Gothic" w:hAnsi="Century Gothic"/>
+        </w:rPr>
+      </w:pPr>
+    </w:p>
+    <w:p>
+      <w:pPr>
+        <w:rPr>
+          <w:rFonts w:ascii="Century Gothic" w:hAnsi="Century Gothic"/>
+        </w:rPr>
+      </w:pPr>
+    </w:p>
+    <w:p>
+      <w:pPr>
+        <w:rPr>
+          <w:rFonts w:ascii="Century Gothic" w:hAnsi="Century Gothic"/>
+        </w:rPr>
+      </w:pPr>
+      <w:r>
+        <w:rPr>
+          <w:rFonts w:ascii="Century Gothic" w:hAnsi="Century Gothic"/>
+        </w:rPr>
+        <w:t>je vais tout mettre à jour et ajouter un pdf de ce document.</w:t>
+      </w:r>
+    </w:p>
+    <w:p>
+      <w:pPr>
+        <w:rPr>
+          <w:rFonts w:ascii="Century Gothic" w:hAnsi="Century Gothic"/>
+        </w:rPr>
+      </w:pPr>
+    </w:p>
+    <w:p>
+      <w:pPr>
+        <w:rPr>
+          <w:rFonts w:ascii="Century Gothic" w:hAnsi="Century Gothic"/>
+        </w:rPr>
+      </w:pPr>
       <w:bookmarkStart w:id="0" w:name="_GoBack"/>
       <w:bookmarkEnd w:id="0"/>
-    </w:p>
-    <w:p>
-      <w:pPr>
-        <w:rPr>
-          <w:rFonts w:ascii="Century Gothic" w:hAnsi="Century Gothic"/>
-        </w:rPr>
-      </w:pPr>
-    </w:p>
-    <w:p>
-      <w:pPr>
-        <w:rPr>
-          <w:rFonts w:ascii="Century Gothic" w:hAnsi="Century Gothic"/>
-        </w:rPr>
-      </w:pPr>
     </w:p>
     <w:sectPr>
       <w:pgSz w:w="11900" w:h="16840"/>

</xml_diff>

<commit_message>
updated:   github.docx updated:   github_howto.pdf
</commit_message>
<xml_diff>
--- a/github.docx
+++ b/github.docx
@@ -39,7 +39,27 @@
           <w:i/>
           <w:color w:val="0000FF"/>
         </w:rPr>
-        <w:t>Je créé un dépôt sur GitHub pour le projet</w:t>
+        <w:t xml:space="preserve">Je créé un dépôt sur </w:t>
+      </w:r>
+      <w:proofErr w:type="spellStart"/>
+      <w:r>
+        <w:rPr>
+          <w:rFonts w:ascii="Century Gothic" w:hAnsi="Century Gothic"/>
+          <w:b/>
+          <w:i/>
+          <w:color w:val="0000FF"/>
+        </w:rPr>
+        <w:t>GitHub</w:t>
+      </w:r>
+      <w:proofErr w:type="spellEnd"/>
+      <w:r>
+        <w:rPr>
+          <w:rFonts w:ascii="Century Gothic" w:hAnsi="Century Gothic"/>
+          <w:b/>
+          <w:i/>
+          <w:color w:val="0000FF"/>
+        </w:rPr>
+        <w:t xml:space="preserve"> pour le projet</w:t>
       </w:r>
     </w:p>
     <w:p>
@@ -58,6 +78,7 @@
           <w:color w:val="0000FF"/>
         </w:rPr>
       </w:pPr>
+      <w:proofErr w:type="spellStart"/>
       <w:r>
         <w:rPr>
           <w:rFonts w:ascii="Century Gothic" w:hAnsi="Century Gothic"/>
@@ -65,7 +86,57 @@
           <w:i/>
           <w:color w:val="0000FF"/>
         </w:rPr>
-        <w:t>Sd Card SdFat Library</w:t>
+        <w:t>Sd</w:t>
+      </w:r>
+      <w:proofErr w:type="spellEnd"/>
+      <w:r>
+        <w:rPr>
+          <w:rFonts w:ascii="Century Gothic" w:hAnsi="Century Gothic"/>
+          <w:b/>
+          <w:i/>
+          <w:color w:val="0000FF"/>
+        </w:rPr>
+        <w:t xml:space="preserve"> </w:t>
+      </w:r>
+      <w:proofErr w:type="spellStart"/>
+      <w:r>
+        <w:rPr>
+          <w:rFonts w:ascii="Century Gothic" w:hAnsi="Century Gothic"/>
+          <w:b/>
+          <w:i/>
+          <w:color w:val="0000FF"/>
+        </w:rPr>
+        <w:t>Card</w:t>
+      </w:r>
+      <w:proofErr w:type="spellEnd"/>
+      <w:r>
+        <w:rPr>
+          <w:rFonts w:ascii="Century Gothic" w:hAnsi="Century Gothic"/>
+          <w:b/>
+          <w:i/>
+          <w:color w:val="0000FF"/>
+        </w:rPr>
+        <w:t xml:space="preserve"> </w:t>
+      </w:r>
+      <w:proofErr w:type="spellStart"/>
+      <w:r>
+        <w:rPr>
+          <w:rFonts w:ascii="Century Gothic" w:hAnsi="Century Gothic"/>
+          <w:b/>
+          <w:i/>
+          <w:color w:val="0000FF"/>
+        </w:rPr>
+        <w:t>SdFat</w:t>
+      </w:r>
+      <w:proofErr w:type="spellEnd"/>
+      <w:r>
+        <w:rPr>
+          <w:rFonts w:ascii="Century Gothic" w:hAnsi="Century Gothic"/>
+          <w:b/>
+          <w:i/>
+          <w:color w:val="0000FF"/>
+        </w:rPr>
+        <w:t xml:space="preserve"> Library</w:t>
       </w:r>
     </w:p>
     <w:p>
@@ -84,6 +155,7 @@
           <w:color w:val="0000FF"/>
         </w:rPr>
       </w:pPr>
+      <w:proofErr w:type="spellStart"/>
       <w:r>
         <w:rPr>
           <w:rFonts w:ascii="Century Gothic" w:hAnsi="Century Gothic"/>
@@ -91,7 +163,17 @@
           <w:i/>
           <w:color w:val="0000FF"/>
         </w:rPr>
-        <w:t>Hackable magazine n°16</w:t>
+        <w:t>Hackable</w:t>
+      </w:r>
+      <w:proofErr w:type="spellEnd"/>
+      <w:r>
+        <w:rPr>
+          <w:rFonts w:ascii="Century Gothic" w:hAnsi="Century Gothic"/>
+          <w:b/>
+          <w:i/>
+          <w:color w:val="0000FF"/>
+        </w:rPr>
+        <w:t xml:space="preserve"> magazine n°16</w:t>
       </w:r>
     </w:p>
     <w:p>
@@ -186,7 +268,21 @@
         <w:rPr>
           <w:rFonts w:ascii="Century Gothic" w:hAnsi="Century Gothic"/>
         </w:rPr>
-        <w:t xml:space="preserve">Je  créé le fichier sur l’Ide Arduino et via son répertoire sur le Mac </w:t>
+        <w:t xml:space="preserve">Je  créé le fichier sur l’Ide </w:t>
+      </w:r>
+      <w:proofErr w:type="spellStart"/>
+      <w:r>
+        <w:rPr>
+          <w:rFonts w:ascii="Century Gothic" w:hAnsi="Century Gothic"/>
+        </w:rPr>
+        <w:t>Arduino</w:t>
+      </w:r>
+      <w:proofErr w:type="spellEnd"/>
+      <w:r>
+        <w:rPr>
+          <w:rFonts w:ascii="Century Gothic" w:hAnsi="Century Gothic"/>
+        </w:rPr>
+        <w:t xml:space="preserve"> et via son répertoire sur le Mac </w:t>
       </w:r>
       <w:r>
         <w:rPr>
@@ -198,7 +294,21 @@
         <w:rPr>
           <w:rFonts w:ascii="Century Gothic" w:hAnsi="Century Gothic"/>
         </w:rPr>
-        <w:t xml:space="preserve"> git init puis … </w:t>
+        <w:t xml:space="preserve"> git </w:t>
+      </w:r>
+      <w:proofErr w:type="spellStart"/>
+      <w:r>
+        <w:rPr>
+          <w:rFonts w:ascii="Century Gothic" w:hAnsi="Century Gothic"/>
+        </w:rPr>
+        <w:t>init</w:t>
+      </w:r>
+      <w:proofErr w:type="spellEnd"/>
+      <w:r>
+        <w:rPr>
+          <w:rFonts w:ascii="Century Gothic" w:hAnsi="Century Gothic"/>
+        </w:rPr>
+        <w:t xml:space="preserve"> puis … </w:t>
       </w:r>
     </w:p>
     <w:p>
@@ -604,11 +714,33 @@
           <w:rFonts w:ascii="Century Gothic" w:hAnsi="Century Gothic"/>
         </w:rPr>
       </w:pPr>
-      <w:r>
-        <w:rPr>
-          <w:rFonts w:ascii="Century Gothic" w:hAnsi="Century Gothic"/>
-        </w:rPr>
-        <w:t xml:space="preserve">déport github </w:t>
+      <w:proofErr w:type="gramStart"/>
+      <w:r>
+        <w:rPr>
+          <w:rFonts w:ascii="Century Gothic" w:hAnsi="Century Gothic"/>
+        </w:rPr>
+        <w:t>déport</w:t>
+      </w:r>
+      <w:proofErr w:type="gramEnd"/>
+      <w:r>
+        <w:rPr>
+          <w:rFonts w:ascii="Century Gothic" w:hAnsi="Century Gothic"/>
+        </w:rPr>
+        <w:t xml:space="preserve"> </w:t>
+      </w:r>
+      <w:proofErr w:type="spellStart"/>
+      <w:r>
+        <w:rPr>
+          <w:rFonts w:ascii="Century Gothic" w:hAnsi="Century Gothic"/>
+        </w:rPr>
+        <w:t>github</w:t>
+      </w:r>
+      <w:proofErr w:type="spellEnd"/>
+      <w:r>
+        <w:rPr>
+          <w:rFonts w:ascii="Century Gothic" w:hAnsi="Century Gothic"/>
+        </w:rPr>
+        <w:t xml:space="preserve"> </w:t>
       </w:r>
       <w:r>
         <w:rPr>
@@ -726,11 +858,33 @@
           <w:rFonts w:ascii="Century Gothic" w:hAnsi="Century Gothic"/>
         </w:rPr>
       </w:pPr>
-      <w:r>
-        <w:rPr>
-          <w:rFonts w:ascii="Century Gothic" w:hAnsi="Century Gothic"/>
-        </w:rPr>
-        <w:t xml:space="preserve">mise à jour du doc word … </w:t>
+      <w:proofErr w:type="gramStart"/>
+      <w:r>
+        <w:rPr>
+          <w:rFonts w:ascii="Century Gothic" w:hAnsi="Century Gothic"/>
+        </w:rPr>
+        <w:t>mise</w:t>
+      </w:r>
+      <w:proofErr w:type="gramEnd"/>
+      <w:r>
+        <w:rPr>
+          <w:rFonts w:ascii="Century Gothic" w:hAnsi="Century Gothic"/>
+        </w:rPr>
+        <w:t xml:space="preserve"> à jour du doc </w:t>
+      </w:r>
+      <w:proofErr w:type="spellStart"/>
+      <w:r>
+        <w:rPr>
+          <w:rFonts w:ascii="Century Gothic" w:hAnsi="Century Gothic"/>
+        </w:rPr>
+        <w:t>word</w:t>
+      </w:r>
+      <w:proofErr w:type="spellEnd"/>
+      <w:r>
+        <w:rPr>
+          <w:rFonts w:ascii="Century Gothic" w:hAnsi="Century Gothic"/>
+        </w:rPr>
+        <w:t xml:space="preserve"> … </w:t>
       </w:r>
     </w:p>
     <w:p>
@@ -891,11 +1045,33 @@
           <w:rFonts w:ascii="Century Gothic" w:hAnsi="Century Gothic"/>
         </w:rPr>
       </w:pPr>
-      <w:r>
-        <w:rPr>
-          <w:rFonts w:ascii="Century Gothic" w:hAnsi="Century Gothic"/>
-        </w:rPr>
-        <w:t xml:space="preserve">le git commit –a m’a mené vers vim ou j’ai ajouté un commentaire via </w:t>
+      <w:proofErr w:type="gramStart"/>
+      <w:r>
+        <w:rPr>
+          <w:rFonts w:ascii="Century Gothic" w:hAnsi="Century Gothic"/>
+        </w:rPr>
+        <w:t>le</w:t>
+      </w:r>
+      <w:proofErr w:type="gramEnd"/>
+      <w:r>
+        <w:rPr>
+          <w:rFonts w:ascii="Century Gothic" w:hAnsi="Century Gothic"/>
+        </w:rPr>
+        <w:t xml:space="preserve"> git commit –a m’a mené vers </w:t>
+      </w:r>
+      <w:proofErr w:type="spellStart"/>
+      <w:r>
+        <w:rPr>
+          <w:rFonts w:ascii="Century Gothic" w:hAnsi="Century Gothic"/>
+        </w:rPr>
+        <w:t>vim</w:t>
+      </w:r>
+      <w:proofErr w:type="spellEnd"/>
+      <w:r>
+        <w:rPr>
+          <w:rFonts w:ascii="Century Gothic" w:hAnsi="Century Gothic"/>
+        </w:rPr>
+        <w:t xml:space="preserve"> ou j’ai ajouté un commentaire via </w:t>
       </w:r>
     </w:p>
     <w:p>
@@ -917,11 +1093,19 @@
           <w:rFonts w:ascii="Century Gothic" w:hAnsi="Century Gothic"/>
         </w:rPr>
       </w:pPr>
-      <w:r>
-        <w:rPr>
-          <w:rFonts w:ascii="Century Gothic" w:hAnsi="Century Gothic"/>
-        </w:rPr>
-        <w:t>et :x pour quitter et sauver.</w:t>
+      <w:proofErr w:type="gramStart"/>
+      <w:r>
+        <w:rPr>
+          <w:rFonts w:ascii="Century Gothic" w:hAnsi="Century Gothic"/>
+        </w:rPr>
+        <w:t>et</w:t>
+      </w:r>
+      <w:proofErr w:type="gramEnd"/>
+      <w:r>
+        <w:rPr>
+          <w:rFonts w:ascii="Century Gothic" w:hAnsi="Century Gothic"/>
+        </w:rPr>
+        <w:t> :x pour quitter et sauver.</w:t>
       </w:r>
     </w:p>
     <w:p>
@@ -1183,11 +1367,19 @@
           <w:rFonts w:ascii="Century Gothic" w:hAnsi="Century Gothic"/>
         </w:rPr>
       </w:pPr>
-      <w:r>
-        <w:rPr>
-          <w:rFonts w:ascii="Century Gothic" w:hAnsi="Century Gothic"/>
-        </w:rPr>
-        <w:t>je mets le code à jour et le fichier …</w:t>
+      <w:proofErr w:type="gramStart"/>
+      <w:r>
+        <w:rPr>
+          <w:rFonts w:ascii="Century Gothic" w:hAnsi="Century Gothic"/>
+        </w:rPr>
+        <w:t>je</w:t>
+      </w:r>
+      <w:proofErr w:type="gramEnd"/>
+      <w:r>
+        <w:rPr>
+          <w:rFonts w:ascii="Century Gothic" w:hAnsi="Century Gothic"/>
+        </w:rPr>
+        <w:t xml:space="preserve"> mets le code à jour et le fichier …</w:t>
       </w:r>
     </w:p>
     <w:p>
@@ -1360,26 +1552,507 @@
           <w:rFonts w:ascii="Century Gothic" w:hAnsi="Century Gothic"/>
         </w:rPr>
       </w:pPr>
-      <w:r>
-        <w:rPr>
-          <w:rFonts w:ascii="Century Gothic" w:hAnsi="Century Gothic"/>
-        </w:rPr>
-        <w:t>je vais tout mettre à jour et ajouter un pdf de ce document.</w:t>
-      </w:r>
-    </w:p>
-    <w:p>
-      <w:pPr>
-        <w:rPr>
-          <w:rFonts w:ascii="Century Gothic" w:hAnsi="Century Gothic"/>
-        </w:rPr>
-      </w:pPr>
-    </w:p>
-    <w:p>
-      <w:pPr>
-        <w:rPr>
-          <w:rFonts w:ascii="Century Gothic" w:hAnsi="Century Gothic"/>
-        </w:rPr>
-      </w:pPr>
+    </w:p>
+    <w:p>
+      <w:pPr>
+        <w:rPr>
+          <w:rFonts w:ascii="Century Gothic" w:hAnsi="Century Gothic"/>
+        </w:rPr>
+      </w:pPr>
+    </w:p>
+    <w:p>
+      <w:pPr>
+        <w:rPr>
+          <w:rFonts w:ascii="Century Gothic" w:hAnsi="Century Gothic"/>
+        </w:rPr>
+      </w:pPr>
+      <w:proofErr w:type="gramStart"/>
+      <w:r>
+        <w:rPr>
+          <w:rFonts w:ascii="Century Gothic" w:hAnsi="Century Gothic"/>
+        </w:rPr>
+        <w:t>je</w:t>
+      </w:r>
+      <w:proofErr w:type="gramEnd"/>
+      <w:r>
+        <w:rPr>
+          <w:rFonts w:ascii="Century Gothic" w:hAnsi="Century Gothic"/>
+        </w:rPr>
+        <w:t xml:space="preserve"> vais tout mettre à jour et ajouter un </w:t>
+      </w:r>
+      <w:proofErr w:type="spellStart"/>
+      <w:r>
+        <w:rPr>
+          <w:rFonts w:ascii="Century Gothic" w:hAnsi="Century Gothic"/>
+        </w:rPr>
+        <w:t>pdf</w:t>
+      </w:r>
+      <w:proofErr w:type="spellEnd"/>
+      <w:r>
+        <w:rPr>
+          <w:rFonts w:ascii="Century Gothic" w:hAnsi="Century Gothic"/>
+        </w:rPr>
+        <w:t xml:space="preserve"> de ce document.</w:t>
+      </w:r>
+    </w:p>
+    <w:p>
+      <w:pPr>
+        <w:rPr>
+          <w:rFonts w:ascii="Century Gothic" w:hAnsi="Century Gothic"/>
+        </w:rPr>
+      </w:pPr>
+    </w:p>
+    <w:p>
+      <w:pPr>
+        <w:rPr>
+          <w:rFonts w:ascii="Century Gothic" w:hAnsi="Century Gothic"/>
+        </w:rPr>
+      </w:pPr>
+    </w:p>
+    <w:p>
+      <w:pPr>
+        <w:rPr>
+          <w:rFonts w:ascii="Century Gothic" w:hAnsi="Century Gothic"/>
+        </w:rPr>
+      </w:pPr>
+    </w:p>
+    <w:p>
+      <w:pPr>
+        <w:rPr>
+          <w:rFonts w:ascii="Century Gothic" w:hAnsi="Century Gothic"/>
+        </w:rPr>
+      </w:pPr>
+    </w:p>
+    <w:p>
+      <w:pPr>
+        <w:rPr>
+          <w:rFonts w:ascii="Century Gothic" w:hAnsi="Century Gothic"/>
+        </w:rPr>
+      </w:pPr>
+    </w:p>
+    <w:p>
+      <w:pPr>
+        <w:rPr>
+          <w:rFonts w:ascii="Century Gothic" w:hAnsi="Century Gothic"/>
+        </w:rPr>
+      </w:pPr>
+      <w:r>
+        <w:rPr>
+          <w:rFonts w:ascii="Century Gothic" w:hAnsi="Century Gothic"/>
+          <w:noProof/>
+        </w:rPr>
+        <w:drawing>
+          <wp:inline distT="0" distB="0" distL="0" distR="0" wp14:anchorId="5CBFC6DC" wp14:editId="622A2A0E">
+            <wp:extent cx="5756910" cy="3394755"/>
+            <wp:effectExtent l="0" t="0" r="8890" b="8890"/>
+            <wp:docPr id="12" name="Image 3"/>
+            <wp:cNvGraphicFramePr>
+              <a:graphicFrameLocks xmlns:a="http://schemas.openxmlformats.org/drawingml/2006/main" noChangeAspect="1"/>
+            </wp:cNvGraphicFramePr>
+            <a:graphic xmlns:a="http://schemas.openxmlformats.org/drawingml/2006/main">
+              <a:graphicData uri="http://schemas.openxmlformats.org/drawingml/2006/picture">
+                <pic:pic xmlns:pic="http://schemas.openxmlformats.org/drawingml/2006/picture">
+                  <pic:nvPicPr>
+                    <pic:cNvPr id="0" name="Picture 3"/>
+                    <pic:cNvPicPr>
+                      <a:picLocks noChangeAspect="1" noChangeArrowheads="1"/>
+                    </pic:cNvPicPr>
+                  </pic:nvPicPr>
+                  <pic:blipFill>
+                    <a:blip r:embed="rId16">
+                      <a:extLst>
+                        <a:ext uri="{28A0092B-C50C-407E-A947-70E740481C1C}">
+                          <a14:useLocalDpi xmlns:a14="http://schemas.microsoft.com/office/drawing/2010/main" val="0"/>
+                        </a:ext>
+                      </a:extLst>
+                    </a:blip>
+                    <a:srcRect/>
+                    <a:stretch>
+                      <a:fillRect/>
+                    </a:stretch>
+                  </pic:blipFill>
+                  <pic:spPr bwMode="auto">
+                    <a:xfrm>
+                      <a:off x="0" y="0"/>
+                      <a:ext cx="5756910" cy="3394755"/>
+                    </a:xfrm>
+                    <a:prstGeom prst="rect">
+                      <a:avLst/>
+                    </a:prstGeom>
+                    <a:noFill/>
+                    <a:ln>
+                      <a:noFill/>
+                    </a:ln>
+                  </pic:spPr>
+                </pic:pic>
+              </a:graphicData>
+            </a:graphic>
+          </wp:inline>
+        </w:drawing>
+      </w:r>
+    </w:p>
+    <w:p>
+      <w:pPr>
+        <w:rPr>
+          <w:rFonts w:ascii="Century Gothic" w:hAnsi="Century Gothic"/>
+        </w:rPr>
+      </w:pPr>
+    </w:p>
+    <w:p>
+      <w:pPr>
+        <w:rPr>
+          <w:rFonts w:ascii="Century Gothic" w:hAnsi="Century Gothic"/>
+        </w:rPr>
+      </w:pPr>
+    </w:p>
+    <w:p>
+      <w:pPr>
+        <w:rPr>
+          <w:rFonts w:ascii="Century Gothic" w:hAnsi="Century Gothic"/>
+        </w:rPr>
+      </w:pPr>
+    </w:p>
+    <w:p>
+      <w:pPr>
+        <w:rPr>
+          <w:rFonts w:ascii="Century Gothic" w:hAnsi="Century Gothic"/>
+        </w:rPr>
+      </w:pPr>
+    </w:p>
+    <w:p>
+      <w:pPr>
+        <w:rPr>
+          <w:rFonts w:ascii="Century Gothic" w:hAnsi="Century Gothic"/>
+        </w:rPr>
+      </w:pPr>
+      <w:r>
+        <w:rPr>
+          <w:rFonts w:ascii="Century Gothic" w:hAnsi="Century Gothic"/>
+          <w:noProof/>
+        </w:rPr>
+        <w:drawing>
+          <wp:inline distT="0" distB="0" distL="0" distR="0" wp14:anchorId="44A8077A" wp14:editId="085FD804">
+            <wp:extent cx="5756910" cy="3394755"/>
+            <wp:effectExtent l="0" t="0" r="8890" b="8890"/>
+            <wp:docPr id="13" name="Image 4"/>
+            <wp:cNvGraphicFramePr>
+              <a:graphicFrameLocks xmlns:a="http://schemas.openxmlformats.org/drawingml/2006/main" noChangeAspect="1"/>
+            </wp:cNvGraphicFramePr>
+            <a:graphic xmlns:a="http://schemas.openxmlformats.org/drawingml/2006/main">
+              <a:graphicData uri="http://schemas.openxmlformats.org/drawingml/2006/picture">
+                <pic:pic xmlns:pic="http://schemas.openxmlformats.org/drawingml/2006/picture">
+                  <pic:nvPicPr>
+                    <pic:cNvPr id="0" name="Picture 4"/>
+                    <pic:cNvPicPr>
+                      <a:picLocks noChangeAspect="1" noChangeArrowheads="1"/>
+                    </pic:cNvPicPr>
+                  </pic:nvPicPr>
+                  <pic:blipFill>
+                    <a:blip r:embed="rId17">
+                      <a:extLst>
+                        <a:ext uri="{28A0092B-C50C-407E-A947-70E740481C1C}">
+                          <a14:useLocalDpi xmlns:a14="http://schemas.microsoft.com/office/drawing/2010/main" val="0"/>
+                        </a:ext>
+                      </a:extLst>
+                    </a:blip>
+                    <a:srcRect/>
+                    <a:stretch>
+                      <a:fillRect/>
+                    </a:stretch>
+                  </pic:blipFill>
+                  <pic:spPr bwMode="auto">
+                    <a:xfrm>
+                      <a:off x="0" y="0"/>
+                      <a:ext cx="5756910" cy="3394755"/>
+                    </a:xfrm>
+                    <a:prstGeom prst="rect">
+                      <a:avLst/>
+                    </a:prstGeom>
+                    <a:noFill/>
+                    <a:ln>
+                      <a:noFill/>
+                    </a:ln>
+                  </pic:spPr>
+                </pic:pic>
+              </a:graphicData>
+            </a:graphic>
+          </wp:inline>
+        </w:drawing>
+      </w:r>
+    </w:p>
+    <w:p>
+      <w:pPr>
+        <w:rPr>
+          <w:rFonts w:ascii="Century Gothic" w:hAnsi="Century Gothic"/>
+        </w:rPr>
+      </w:pPr>
+    </w:p>
+    <w:p>
+      <w:pPr>
+        <w:rPr>
+          <w:rFonts w:ascii="Century Gothic" w:hAnsi="Century Gothic"/>
+        </w:rPr>
+      </w:pPr>
+    </w:p>
+    <w:p>
+      <w:pPr>
+        <w:rPr>
+          <w:rFonts w:ascii="Century Gothic" w:hAnsi="Century Gothic"/>
+        </w:rPr>
+      </w:pPr>
+    </w:p>
+    <w:p>
+      <w:pPr>
+        <w:rPr>
+          <w:rFonts w:ascii="Century Gothic" w:hAnsi="Century Gothic"/>
+        </w:rPr>
+      </w:pPr>
+    </w:p>
+    <w:p>
+      <w:pPr>
+        <w:rPr>
+          <w:rFonts w:ascii="Century Gothic" w:hAnsi="Century Gothic"/>
+        </w:rPr>
+      </w:pPr>
+      <w:r>
+        <w:rPr>
+          <w:rFonts w:ascii="Century Gothic" w:hAnsi="Century Gothic"/>
+          <w:noProof/>
+        </w:rPr>
+        <w:drawing>
+          <wp:inline distT="0" distB="0" distL="0" distR="0" wp14:anchorId="4DF6F84C" wp14:editId="77B4FBC2">
+            <wp:extent cx="5756910" cy="3394818"/>
+            <wp:effectExtent l="0" t="0" r="8890" b="8890"/>
+            <wp:docPr id="14" name="Image 5"/>
+            <wp:cNvGraphicFramePr>
+              <a:graphicFrameLocks xmlns:a="http://schemas.openxmlformats.org/drawingml/2006/main" noChangeAspect="1"/>
+            </wp:cNvGraphicFramePr>
+            <a:graphic xmlns:a="http://schemas.openxmlformats.org/drawingml/2006/main">
+              <a:graphicData uri="http://schemas.openxmlformats.org/drawingml/2006/picture">
+                <pic:pic xmlns:pic="http://schemas.openxmlformats.org/drawingml/2006/picture">
+                  <pic:nvPicPr>
+                    <pic:cNvPr id="0" name="Picture 5"/>
+                    <pic:cNvPicPr>
+                      <a:picLocks noChangeAspect="1" noChangeArrowheads="1"/>
+                    </pic:cNvPicPr>
+                  </pic:nvPicPr>
+                  <pic:blipFill>
+                    <a:blip r:embed="rId18">
+                      <a:extLst>
+                        <a:ext uri="{28A0092B-C50C-407E-A947-70E740481C1C}">
+                          <a14:useLocalDpi xmlns:a14="http://schemas.microsoft.com/office/drawing/2010/main" val="0"/>
+                        </a:ext>
+                      </a:extLst>
+                    </a:blip>
+                    <a:srcRect/>
+                    <a:stretch>
+                      <a:fillRect/>
+                    </a:stretch>
+                  </pic:blipFill>
+                  <pic:spPr bwMode="auto">
+                    <a:xfrm>
+                      <a:off x="0" y="0"/>
+                      <a:ext cx="5756910" cy="3394818"/>
+                    </a:xfrm>
+                    <a:prstGeom prst="rect">
+                      <a:avLst/>
+                    </a:prstGeom>
+                    <a:noFill/>
+                    <a:ln>
+                      <a:noFill/>
+                    </a:ln>
+                  </pic:spPr>
+                </pic:pic>
+              </a:graphicData>
+            </a:graphic>
+          </wp:inline>
+        </w:drawing>
+      </w:r>
+    </w:p>
+    <w:p>
+      <w:pPr>
+        <w:rPr>
+          <w:rFonts w:ascii="Century Gothic" w:hAnsi="Century Gothic"/>
+        </w:rPr>
+      </w:pPr>
+    </w:p>
+    <w:p>
+      <w:pPr>
+        <w:rPr>
+          <w:rFonts w:ascii="Century Gothic" w:hAnsi="Century Gothic"/>
+        </w:rPr>
+      </w:pPr>
+    </w:p>
+    <w:p>
+      <w:pPr>
+        <w:rPr>
+          <w:rFonts w:ascii="Century Gothic" w:hAnsi="Century Gothic"/>
+        </w:rPr>
+      </w:pPr>
+    </w:p>
+    <w:p>
+      <w:pPr>
+        <w:rPr>
+          <w:rFonts w:ascii="Century Gothic" w:hAnsi="Century Gothic"/>
+        </w:rPr>
+      </w:pPr>
+    </w:p>
+    <w:p>
+      <w:pPr>
+        <w:rPr>
+          <w:rFonts w:ascii="Century Gothic" w:hAnsi="Century Gothic"/>
+        </w:rPr>
+      </w:pPr>
+    </w:p>
+    <w:p>
+      <w:pPr>
+        <w:rPr>
+          <w:rFonts w:ascii="Century Gothic" w:hAnsi="Century Gothic"/>
+        </w:rPr>
+      </w:pPr>
+    </w:p>
+    <w:p>
+      <w:pPr>
+        <w:rPr>
+          <w:rFonts w:ascii="Century Gothic" w:hAnsi="Century Gothic"/>
+        </w:rPr>
+      </w:pPr>
+      <w:r>
+        <w:rPr>
+          <w:rFonts w:ascii="Century Gothic" w:hAnsi="Century Gothic"/>
+          <w:noProof/>
+        </w:rPr>
+        <w:drawing>
+          <wp:inline distT="0" distB="0" distL="0" distR="0" wp14:anchorId="605CA092" wp14:editId="4D58205E">
+            <wp:extent cx="5756910" cy="3394818"/>
+            <wp:effectExtent l="0" t="0" r="8890" b="8890"/>
+            <wp:docPr id="15" name="Image 6"/>
+            <wp:cNvGraphicFramePr>
+              <a:graphicFrameLocks xmlns:a="http://schemas.openxmlformats.org/drawingml/2006/main" noChangeAspect="1"/>
+            </wp:cNvGraphicFramePr>
+            <a:graphic xmlns:a="http://schemas.openxmlformats.org/drawingml/2006/main">
+              <a:graphicData uri="http://schemas.openxmlformats.org/drawingml/2006/picture">
+                <pic:pic xmlns:pic="http://schemas.openxmlformats.org/drawingml/2006/picture">
+                  <pic:nvPicPr>
+                    <pic:cNvPr id="0" name="Picture 6"/>
+                    <pic:cNvPicPr>
+                      <a:picLocks noChangeAspect="1" noChangeArrowheads="1"/>
+                    </pic:cNvPicPr>
+                  </pic:nvPicPr>
+                  <pic:blipFill>
+                    <a:blip r:embed="rId19">
+                      <a:extLst>
+                        <a:ext uri="{28A0092B-C50C-407E-A947-70E740481C1C}">
+                          <a14:useLocalDpi xmlns:a14="http://schemas.microsoft.com/office/drawing/2010/main" val="0"/>
+                        </a:ext>
+                      </a:extLst>
+                    </a:blip>
+                    <a:srcRect/>
+                    <a:stretch>
+                      <a:fillRect/>
+                    </a:stretch>
+                  </pic:blipFill>
+                  <pic:spPr bwMode="auto">
+                    <a:xfrm>
+                      <a:off x="0" y="0"/>
+                      <a:ext cx="5756910" cy="3394818"/>
+                    </a:xfrm>
+                    <a:prstGeom prst="rect">
+                      <a:avLst/>
+                    </a:prstGeom>
+                    <a:noFill/>
+                    <a:ln>
+                      <a:noFill/>
+                    </a:ln>
+                  </pic:spPr>
+                </pic:pic>
+              </a:graphicData>
+            </a:graphic>
+          </wp:inline>
+        </w:drawing>
+      </w:r>
+    </w:p>
+    <w:p>
+      <w:pPr>
+        <w:rPr>
+          <w:rFonts w:ascii="Century Gothic" w:hAnsi="Century Gothic"/>
+        </w:rPr>
+      </w:pPr>
+    </w:p>
+    <w:p>
+      <w:pPr>
+        <w:rPr>
+          <w:rFonts w:ascii="Century Gothic" w:hAnsi="Century Gothic"/>
+        </w:rPr>
+      </w:pPr>
+    </w:p>
+    <w:p>
+      <w:pPr>
+        <w:rPr>
+          <w:rFonts w:ascii="Century Gothic" w:hAnsi="Century Gothic"/>
+        </w:rPr>
+      </w:pPr>
+    </w:p>
+    <w:p>
+      <w:pPr>
+        <w:rPr>
+          <w:rFonts w:ascii="Century Gothic" w:hAnsi="Century Gothic"/>
+        </w:rPr>
+      </w:pPr>
+      <w:r>
+        <w:rPr>
+          <w:rFonts w:ascii="Century Gothic" w:hAnsi="Century Gothic"/>
+          <w:noProof/>
+        </w:rPr>
+        <w:drawing>
+          <wp:inline distT="0" distB="0" distL="0" distR="0" wp14:anchorId="6E4B63DB" wp14:editId="5BB892BD">
+            <wp:extent cx="5756910" cy="3394818"/>
+            <wp:effectExtent l="0" t="0" r="8890" b="8890"/>
+            <wp:docPr id="16" name="Image 7"/>
+            <wp:cNvGraphicFramePr>
+              <a:graphicFrameLocks xmlns:a="http://schemas.openxmlformats.org/drawingml/2006/main" noChangeAspect="1"/>
+            </wp:cNvGraphicFramePr>
+            <a:graphic xmlns:a="http://schemas.openxmlformats.org/drawingml/2006/main">
+              <a:graphicData uri="http://schemas.openxmlformats.org/drawingml/2006/picture">
+                <pic:pic xmlns:pic="http://schemas.openxmlformats.org/drawingml/2006/picture">
+                  <pic:nvPicPr>
+                    <pic:cNvPr id="0" name="Picture 7"/>
+                    <pic:cNvPicPr>
+                      <a:picLocks noChangeAspect="1" noChangeArrowheads="1"/>
+                    </pic:cNvPicPr>
+                  </pic:nvPicPr>
+                  <pic:blipFill>
+                    <a:blip r:embed="rId20">
+                      <a:extLst>
+                        <a:ext uri="{28A0092B-C50C-407E-A947-70E740481C1C}">
+                          <a14:useLocalDpi xmlns:a14="http://schemas.microsoft.com/office/drawing/2010/main" val="0"/>
+                        </a:ext>
+                      </a:extLst>
+                    </a:blip>
+                    <a:srcRect/>
+                    <a:stretch>
+                      <a:fillRect/>
+                    </a:stretch>
+                  </pic:blipFill>
+                  <pic:spPr bwMode="auto">
+                    <a:xfrm>
+                      <a:off x="0" y="0"/>
+                      <a:ext cx="5756910" cy="3394818"/>
+                    </a:xfrm>
+                    <a:prstGeom prst="rect">
+                      <a:avLst/>
+                    </a:prstGeom>
+                    <a:noFill/>
+                    <a:ln>
+                      <a:noFill/>
+                    </a:ln>
+                  </pic:spPr>
+                </pic:pic>
+              </a:graphicData>
+            </a:graphic>
+          </wp:inline>
+        </w:drawing>
+      </w:r>
       <w:bookmarkStart w:id="0" w:name="_GoBack"/>
       <w:bookmarkEnd w:id="0"/>
     </w:p>

</xml_diff>